<commit_message>
Mise à jour 21/08/19
Mise à jour 21/08/19 à 09:15
</commit_message>
<xml_diff>
--- a/Veloc/CDC_VELOC.docx
+++ b/Veloc/CDC_VELOC.docx
@@ -600,14 +600,6 @@
         </w:rPr>
         <w:t xml:space="preserve">La charte graphique est à concevoir, les exemples seront proposés au client ; </w:t>
       </w:r>
-    </w:p>
-    <w:p>
-      <w:pPr>
-        <w:rPr>
-          <w:sz w:val="32"/>
-          <w:szCs w:val="32"/>
-        </w:rPr>
-      </w:pPr>
     </w:p>
     <w:p>
       <w:pPr>
@@ -840,6 +832,7 @@
       <w:r>
         <w:rPr>
           <w:noProof/>
+          <w:lang w:eastAsia="fr-FR"/>
         </w:rPr>
         <mc:AlternateContent>
           <mc:Choice Requires="wps">
@@ -1036,7 +1029,21 @@
           <w:sz w:val="24"/>
           <w:szCs w:val="24"/>
         </w:rPr>
-        <w:t xml:space="preserve">» qui renvoi directement à la </w:t>
+        <w:t>» qui renvoi</w:t>
+      </w:r>
+      <w:r>
+        <w:rPr>
+          <w:sz w:val="24"/>
+          <w:szCs w:val="24"/>
+        </w:rPr>
+        <w:t>e</w:t>
+      </w:r>
+      <w:r>
+        <w:rPr>
+          <w:sz w:val="24"/>
+          <w:szCs w:val="24"/>
+        </w:rPr>
+        <w:t xml:space="preserve"> directement à la </w:t>
       </w:r>
       <w:r>
         <w:rPr>
@@ -1064,6 +1071,7 @@
       <w:r>
         <w:rPr>
           <w:noProof/>
+          <w:lang w:eastAsia="fr-FR"/>
         </w:rPr>
         <mc:AlternateContent>
           <mc:Choice Requires="wps">
@@ -1457,6 +1465,7 @@
       <w:r>
         <w:rPr>
           <w:noProof/>
+          <w:lang w:eastAsia="fr-FR"/>
         </w:rPr>
         <mc:AlternateContent>
           <mc:Choice Requires="wps">
@@ -1782,14 +1791,6 @@
     </w:p>
     <w:p>
       <w:pPr>
-        <w:rPr>
-          <w:sz w:val="28"/>
-          <w:szCs w:val="28"/>
-        </w:rPr>
-      </w:pPr>
-    </w:p>
-    <w:p>
-      <w:pPr>
         <w:jc w:val="center"/>
         <w:rPr>
           <w:sz w:val="28"/>
@@ -1803,6 +1804,7 @@
           <w:szCs w:val="28"/>
           <w:u w:val="single" w:color="FF0000"/>
         </w:rPr>
+        <w:lastRenderedPageBreak/>
         <w:t>Page d’identification</w:t>
       </w:r>
       <w:r>
@@ -1924,6 +1926,7 @@
       <w:r>
         <w:rPr>
           <w:noProof/>
+          <w:lang w:eastAsia="fr-FR"/>
         </w:rPr>
         <mc:AlternateContent>
           <mc:Choice Requires="wps">
@@ -2213,6 +2216,7 @@
       <w:r>
         <w:rPr>
           <w:noProof/>
+          <w:lang w:eastAsia="fr-FR"/>
         </w:rPr>
         <mc:AlternateContent>
           <mc:Choice Requires="wps">
@@ -2916,101 +2920,333 @@
     </w:p>
     <w:p>
       <w:pPr>
-        <w:rPr>
-          <w:sz w:val="24"/>
-          <w:szCs w:val="24"/>
-        </w:rPr>
-      </w:pPr>
-      <w:r>
-        <w:rPr>
-          <w:sz w:val="24"/>
-          <w:szCs w:val="24"/>
+        <w:jc w:val="center"/>
+        <w:rPr>
+          <w:sz w:val="28"/>
+          <w:szCs w:val="28"/>
+        </w:rPr>
+      </w:pPr>
+      <w:r>
+        <w:rPr>
+          <w:noProof/>
+          <w:sz w:val="28"/>
+          <w:szCs w:val="28"/>
+          <w:lang w:eastAsia="fr-FR"/>
         </w:rPr>
         <w:lastRenderedPageBreak/>
-        <w:br w:type="page"/>
-      </w:r>
+        <w:drawing>
+          <wp:anchor distT="0" distB="0" distL="114300" distR="114300" simplePos="0" relativeHeight="251671552" behindDoc="0" locked="0" layoutInCell="1" allowOverlap="1">
+            <wp:simplePos x="0" y="0"/>
+            <wp:positionH relativeFrom="column">
+              <wp:posOffset>-623570</wp:posOffset>
+            </wp:positionH>
+            <wp:positionV relativeFrom="paragraph">
+              <wp:posOffset>424180</wp:posOffset>
+            </wp:positionV>
+            <wp:extent cx="3348000" cy="6116400"/>
+            <wp:effectExtent l="0" t="0" r="5080" b="0"/>
+            <wp:wrapThrough wrapText="bothSides">
+              <wp:wrapPolygon edited="0">
+                <wp:start x="0" y="0"/>
+                <wp:lineTo x="0" y="21528"/>
+                <wp:lineTo x="21510" y="21528"/>
+                <wp:lineTo x="21510" y="0"/>
+                <wp:lineTo x="0" y="0"/>
+              </wp:wrapPolygon>
+            </wp:wrapThrough>
+            <wp:docPr id="2" name="Image 2"/>
+            <wp:cNvGraphicFramePr>
+              <a:graphicFrameLocks xmlns:a="http://schemas.openxmlformats.org/drawingml/2006/main" noChangeAspect="1"/>
+            </wp:cNvGraphicFramePr>
+            <a:graphic xmlns:a="http://schemas.openxmlformats.org/drawingml/2006/main">
+              <a:graphicData uri="http://schemas.openxmlformats.org/drawingml/2006/picture">
+                <pic:pic xmlns:pic="http://schemas.openxmlformats.org/drawingml/2006/picture">
+                  <pic:nvPicPr>
+                    <pic:cNvPr id="2" name="veloc-maquette-ville.png"/>
+                    <pic:cNvPicPr/>
+                  </pic:nvPicPr>
+                  <pic:blipFill>
+                    <a:blip r:embed="rId12">
+                      <a:extLst>
+                        <a:ext uri="{28A0092B-C50C-407E-A947-70E740481C1C}">
+                          <a14:useLocalDpi xmlns:a14="http://schemas.microsoft.com/office/drawing/2010/main" val="0"/>
+                        </a:ext>
+                      </a:extLst>
+                    </a:blip>
+                    <a:stretch>
+                      <a:fillRect/>
+                    </a:stretch>
+                  </pic:blipFill>
+                  <pic:spPr>
+                    <a:xfrm>
+                      <a:off x="0" y="0"/>
+                      <a:ext cx="3348000" cy="6116400"/>
+                    </a:xfrm>
+                    <a:prstGeom prst="rect">
+                      <a:avLst/>
+                    </a:prstGeom>
+                  </pic:spPr>
+                </pic:pic>
+              </a:graphicData>
+            </a:graphic>
+            <wp14:sizeRelH relativeFrom="margin">
+              <wp14:pctWidth>0</wp14:pctWidth>
+            </wp14:sizeRelH>
+            <wp14:sizeRelV relativeFrom="margin">
+              <wp14:pctHeight>0</wp14:pctHeight>
+            </wp14:sizeRelV>
+          </wp:anchor>
+        </w:drawing>
+      </w:r>
+      <w:r>
+        <w:rPr>
+          <w:b/>
+          <w:sz w:val="28"/>
+          <w:szCs w:val="28"/>
+          <w:u w:val="single" w:color="FF0000"/>
+        </w:rPr>
+        <w:t>Pag</w:t>
+      </w:r>
+      <w:r>
+        <w:rPr>
+          <w:b/>
+          <w:sz w:val="28"/>
+          <w:szCs w:val="28"/>
+          <w:u w:val="single" w:color="FF0000"/>
+        </w:rPr>
+        <w:t xml:space="preserve">e </w:t>
+      </w:r>
+      <w:r>
+        <w:rPr>
+          <w:b/>
+          <w:sz w:val="28"/>
+          <w:szCs w:val="28"/>
+          <w:u w:val="single" w:color="FF0000"/>
+        </w:rPr>
+        <w:t>« </w:t>
+      </w:r>
+      <w:r>
+        <w:rPr>
+          <w:b/>
+          <w:sz w:val="28"/>
+          <w:szCs w:val="28"/>
+          <w:u w:val="single" w:color="FF0000"/>
+        </w:rPr>
+        <w:t>Villes</w:t>
+      </w:r>
+      <w:r>
+        <w:rPr>
+          <w:b/>
+          <w:sz w:val="28"/>
+          <w:szCs w:val="28"/>
+          <w:u w:val="single" w:color="FF0000"/>
+        </w:rPr>
+        <w:t> »</w:t>
+      </w:r>
+      <w:r>
+        <w:rPr>
+          <w:sz w:val="28"/>
+          <w:szCs w:val="28"/>
+        </w:rPr>
+        <w:t> :</w:t>
+      </w:r>
+    </w:p>
+    <w:p>
+      <w:pPr>
+        <w:rPr>
+          <w:sz w:val="28"/>
+          <w:szCs w:val="28"/>
+        </w:rPr>
+      </w:pPr>
     </w:p>
     <w:p>
       <w:pPr>
         <w:jc w:val="center"/>
         <w:rPr>
-          <w:sz w:val="24"/>
-          <w:szCs w:val="24"/>
-        </w:rPr>
-      </w:pPr>
-      <w:r>
-        <w:rPr>
           <w:b/>
           <w:sz w:val="28"/>
           <w:szCs w:val="28"/>
           <w:u w:val="single" w:color="FF0000"/>
         </w:rPr>
-        <w:lastRenderedPageBreak/>
-        <w:t>Page « </w:t>
+      </w:pPr>
+    </w:p>
+    <w:p>
+      <w:pPr>
+        <w:rPr>
+          <w:sz w:val="24"/>
+          <w:szCs w:val="24"/>
+        </w:rPr>
+      </w:pPr>
+      <w:r>
+        <w:rPr>
+          <w:sz w:val="24"/>
+          <w:szCs w:val="24"/>
+        </w:rPr>
+        <w:t xml:space="preserve">← </w:t>
+      </w:r>
+      <w:r>
+        <w:rPr>
+          <w:sz w:val="24"/>
+          <w:szCs w:val="24"/>
+        </w:rPr>
+        <w:t xml:space="preserve">La ville en </w:t>
       </w:r>
       <w:r>
         <w:rPr>
           <w:b/>
+          <w:sz w:val="24"/>
+          <w:szCs w:val="24"/>
+          <w:u w:val="single"/>
+        </w:rPr>
+        <w:t>gras souligné</w:t>
+      </w:r>
+      <w:r>
+        <w:rPr>
+          <w:sz w:val="24"/>
+          <w:szCs w:val="24"/>
+        </w:rPr>
+        <w:t xml:space="preserve"> change selon la ville choisie</w:t>
+      </w:r>
+    </w:p>
+    <w:p>
+      <w:pPr>
+        <w:rPr>
+          <w:sz w:val="24"/>
+          <w:szCs w:val="24"/>
+        </w:rPr>
+      </w:pPr>
+    </w:p>
+    <w:p>
+      <w:pPr>
+        <w:rPr>
+          <w:sz w:val="24"/>
+          <w:szCs w:val="24"/>
+        </w:rPr>
+      </w:pPr>
+      <w:r>
+        <w:rPr>
+          <w:sz w:val="24"/>
+          <w:szCs w:val="24"/>
+        </w:rPr>
+        <w:t xml:space="preserve">← </w:t>
+      </w:r>
+      <w:r>
+        <w:rPr>
+          <w:sz w:val="24"/>
+          <w:szCs w:val="24"/>
+        </w:rPr>
+        <w:t>Les points Gps sont affichés via Google Map.</w:t>
+      </w:r>
+    </w:p>
+    <w:p>
+      <w:pPr>
+        <w:rPr>
+          <w:sz w:val="24"/>
+          <w:szCs w:val="24"/>
+        </w:rPr>
+      </w:pPr>
+    </w:p>
+    <w:p>
+      <w:pPr>
+        <w:rPr>
+          <w:sz w:val="24"/>
+          <w:szCs w:val="24"/>
+        </w:rPr>
+      </w:pPr>
+    </w:p>
+    <w:p>
+      <w:pPr>
+        <w:rPr>
+          <w:sz w:val="24"/>
+          <w:szCs w:val="24"/>
+        </w:rPr>
+      </w:pPr>
+    </w:p>
+    <w:p>
+      <w:pPr>
+        <w:rPr>
+          <w:sz w:val="24"/>
+          <w:szCs w:val="24"/>
+        </w:rPr>
+      </w:pPr>
+    </w:p>
+    <w:p>
+      <w:pPr>
+        <w:rPr>
+          <w:sz w:val="24"/>
+          <w:szCs w:val="24"/>
+        </w:rPr>
+      </w:pPr>
+    </w:p>
+    <w:p>
+      <w:pPr>
+        <w:rPr>
+          <w:sz w:val="24"/>
+          <w:szCs w:val="24"/>
+        </w:rPr>
+      </w:pPr>
+    </w:p>
+    <w:p>
+      <w:pPr>
+        <w:rPr>
+          <w:sz w:val="24"/>
+          <w:szCs w:val="24"/>
+        </w:rPr>
+      </w:pPr>
+      <w:r>
+        <w:rPr>
+          <w:sz w:val="24"/>
+          <w:szCs w:val="24"/>
+        </w:rPr>
+        <w:t xml:space="preserve">← </w:t>
+      </w:r>
+      <w:r>
+        <w:rPr>
+          <w:sz w:val="24"/>
+          <w:szCs w:val="24"/>
+        </w:rPr>
+        <w:t>Affichage du nombre de vélo restant par ville.</w:t>
+      </w:r>
+    </w:p>
+    <w:p>
+      <w:pPr>
+        <w:rPr>
+          <w:b/>
           <w:sz w:val="28"/>
           <w:szCs w:val="28"/>
           <w:u w:val="single" w:color="FF0000"/>
         </w:rPr>
-        <w:t xml:space="preserve">Ville </w:t>
-      </w:r>
-      <w:r>
-        <w:rPr>
-          <w:b/>
-          <w:sz w:val="28"/>
-          <w:szCs w:val="28"/>
-          <w:u w:val="single" w:color="FF0000"/>
-        </w:rPr>
-        <w:t>»</w:t>
-      </w:r>
-      <w:r>
-        <w:rPr>
-          <w:sz w:val="28"/>
-          <w:szCs w:val="28"/>
-        </w:rPr>
-        <w:t> </w:t>
-      </w:r>
-      <w:r>
-        <w:rPr>
-          <w:sz w:val="24"/>
-          <w:szCs w:val="24"/>
-        </w:rPr>
-        <w:t>:</w:t>
+      </w:pPr>
+      <w:r>
+        <w:rPr>
+          <w:sz w:val="24"/>
+          <w:szCs w:val="24"/>
+        </w:rPr>
+        <w:t xml:space="preserve">← </w:t>
+      </w:r>
+      <w:r>
+        <w:rPr>
+          <w:sz w:val="24"/>
+          <w:szCs w:val="24"/>
+          <w:highlight w:val="green"/>
+        </w:rPr>
+        <w:t>Lien</w:t>
       </w:r>
       <w:bookmarkStart w:id="0" w:name="_GoBack"/>
       <w:bookmarkEnd w:id="0"/>
-    </w:p>
-    <w:p>
-      <w:pPr>
-        <w:rPr>
-          <w:sz w:val="24"/>
-          <w:szCs w:val="24"/>
-        </w:rPr>
-      </w:pPr>
-    </w:p>
-    <w:p>
-      <w:pPr>
-        <w:jc w:val="center"/>
-        <w:rPr>
-          <w:sz w:val="24"/>
-          <w:szCs w:val="24"/>
-        </w:rPr>
-      </w:pPr>
-      <w:r>
-        <w:rPr>
-          <w:sz w:val="24"/>
-          <w:szCs w:val="24"/>
-          <w:highlight w:val="lightGray"/>
-        </w:rPr>
-        <w:t>Page d’accueil</w:t>
-      </w:r>
-      <w:r>
-        <w:rPr>
-          <w:sz w:val="24"/>
-          <w:szCs w:val="24"/>
+      <w:r>
+        <w:rPr>
+          <w:sz w:val="24"/>
+          <w:szCs w:val="24"/>
+        </w:rPr>
+        <w:t xml:space="preserve"> vers réservation, ou connexion si pas encore effectuée </w:t>
+      </w:r>
+      <w:r>
+        <w:rPr>
+          <w:b/>
+          <w:sz w:val="28"/>
+          <w:szCs w:val="28"/>
+          <w:u w:val="single" w:color="FF0000"/>
         </w:rPr>
         <w:br w:type="page"/>
       </w:r>
@@ -3071,7 +3307,7 @@
                     <pic:cNvPicPr/>
                   </pic:nvPicPr>
                   <pic:blipFill>
-                    <a:blip r:embed="rId12">
+                    <a:blip r:embed="rId13">
                       <a:extLst>
                         <a:ext uri="{28A0092B-C50C-407E-A947-70E740481C1C}">
                           <a14:useLocalDpi xmlns:a14="http://schemas.microsoft.com/office/drawing/2010/main" val="0"/>
@@ -3349,7 +3585,7 @@
         </w:rPr>
         <w:t> : Mr Rassouan RICHARDSONS (</w:t>
       </w:r>
-      <w:hyperlink r:id="rId13" w:history="1">
+      <w:hyperlink r:id="rId14" w:history="1">
         <w:r>
           <w:rPr>
             <w:rStyle w:val="Lienhypertexte"/>
@@ -6077,7 +6313,7 @@
 </file>
 
 <file path=customXml/itemProps1.xml><?xml version="1.0" encoding="utf-8"?>
-<ds:datastoreItem xmlns:ds="http://schemas.openxmlformats.org/officeDocument/2006/customXml" ds:itemID="{ABAE4A00-5E7D-4649-8440-17577E2696FC}">
+<ds:datastoreItem xmlns:ds="http://schemas.openxmlformats.org/officeDocument/2006/customXml" ds:itemID="{07B8D354-B951-4570-9F57-7F18419D8EF1}">
   <ds:schemaRefs>
     <ds:schemaRef ds:uri="http://schemas.openxmlformats.org/officeDocument/2006/bibliography"/>
   </ds:schemaRefs>

</xml_diff>